<commit_message>
Updated resume to include GitHub information
</commit_message>
<xml_diff>
--- a/Resume/Resume2015_FINAL.docx
+++ b/Resume/Resume2015_FINAL.docx
@@ -6,17 +6,13 @@
       <w:tblPr>
         <w:tblpPr w:leftFromText="180" w:rightFromText="180" w:vertAnchor="page" w:horzAnchor="margin" w:tblpXSpec="center" w:tblpY="826"/>
         <w:tblW w:w="10571" w:type="dxa"/>
-        <w:tblCellMar>
-          <w:top w:w="29" w:type="dxa"/>
-          <w:left w:w="115" w:type="dxa"/>
-          <w:right w:w="115" w:type="dxa"/>
-        </w:tblCellMar>
         <w:tblLook w:val="04A0" w:firstRow="1" w:lastRow="0" w:firstColumn="1" w:lastColumn="0" w:noHBand="0" w:noVBand="1"/>
       </w:tblPr>
       <w:tblGrid>
-        <w:gridCol w:w="5125"/>
-        <w:gridCol w:w="3240"/>
-        <w:gridCol w:w="2206"/>
+        <w:gridCol w:w="1259"/>
+        <w:gridCol w:w="3889"/>
+        <w:gridCol w:w="3214"/>
+        <w:gridCol w:w="2209"/>
       </w:tblGrid>
       <w:tr>
         <w:trPr>
@@ -41,7 +37,7 @@
             <w:tc>
               <w:tcPr>
                 <w:tcW w:w="10571" w:type="dxa"/>
-                <w:gridSpan w:val="3"/>
+                <w:gridSpan w:val="4"/>
               </w:tcPr>
               <w:p>
                 <w:pPr>
@@ -70,7 +66,7 @@
         <w:tc>
           <w:tcPr>
             <w:tcW w:w="10571" w:type="dxa"/>
-            <w:gridSpan w:val="3"/>
+            <w:gridSpan w:val="4"/>
           </w:tcPr>
           <w:p>
             <w:pPr>
@@ -114,7 +110,7 @@
         <w:tc>
           <w:tcPr>
             <w:tcW w:w="10571" w:type="dxa"/>
-            <w:gridSpan w:val="3"/>
+            <w:gridSpan w:val="4"/>
           </w:tcPr>
           <w:p>
             <w:pPr>
@@ -150,10 +146,8 @@
         </w:trPr>
         <w:tc>
           <w:tcPr>
-            <w:tcW w:w="5125" w:type="dxa"/>
-            <w:tcBorders>
-              <w:top w:val="single" w:sz="4" w:space="0" w:color="auto"/>
-            </w:tcBorders>
+            <w:tcW w:w="5140" w:type="dxa"/>
+            <w:gridSpan w:val="2"/>
           </w:tcPr>
           <w:p>
             <w:pPr>
@@ -230,15 +224,14 @@
               </w:rPr>
               <w:t>Graduating Spring 2015</w:t>
             </w:r>
+            <w:bookmarkStart w:id="0" w:name="_GoBack"/>
+            <w:bookmarkEnd w:id="0"/>
           </w:p>
         </w:tc>
         <w:tc>
           <w:tcPr>
-            <w:tcW w:w="5446" w:type="dxa"/>
+            <w:tcW w:w="5431" w:type="dxa"/>
             <w:gridSpan w:val="2"/>
-            <w:tcBorders>
-              <w:top w:val="single" w:sz="4" w:space="0" w:color="auto"/>
-            </w:tcBorders>
           </w:tcPr>
           <w:p>
             <w:pPr>
@@ -283,16 +276,7 @@
                 <w:i/>
                 <w:sz w:val="20"/>
               </w:rPr>
-              <w:t xml:space="preserve">Arizona State University, </w:t>
-            </w:r>
-            <w:bookmarkStart w:id="0" w:name="_GoBack"/>
-            <w:bookmarkEnd w:id="0"/>
-            <w:r>
-              <w:rPr>
-                <w:i/>
-                <w:sz w:val="20"/>
-              </w:rPr>
-              <w:t>Tempe</w:t>
+              <w:t>Arizona State University, Tempe</w:t>
             </w:r>
           </w:p>
           <w:p>
@@ -333,7 +317,7 @@
         <w:tc>
           <w:tcPr>
             <w:tcW w:w="10571" w:type="dxa"/>
-            <w:gridSpan w:val="3"/>
+            <w:gridSpan w:val="4"/>
           </w:tcPr>
           <w:p>
             <w:pPr>
@@ -370,9 +354,7 @@
         <w:tc>
           <w:tcPr>
             <w:tcW w:w="5125" w:type="dxa"/>
-            <w:tcBorders>
-              <w:top w:val="single" w:sz="4" w:space="0" w:color="auto"/>
-            </w:tcBorders>
+            <w:gridSpan w:val="2"/>
           </w:tcPr>
           <w:p>
             <w:pPr>
@@ -421,9 +403,6 @@
           <w:tcPr>
             <w:tcW w:w="5446" w:type="dxa"/>
             <w:gridSpan w:val="2"/>
-            <w:tcBorders>
-              <w:top w:val="single" w:sz="4" w:space="0" w:color="auto"/>
-            </w:tcBorders>
           </w:tcPr>
           <w:p>
             <w:pPr>
@@ -475,11 +454,7 @@
         </w:trPr>
         <w:tc>
           <w:tcPr>
-            <w:tcW w:w="8365" w:type="dxa"/>
-            <w:gridSpan w:val="2"/>
-            <w:tcBorders>
-              <w:bottom w:val="single" w:sz="4" w:space="0" w:color="auto"/>
-            </w:tcBorders>
+            <w:tcW w:w="1230" w:type="dxa"/>
           </w:tcPr>
           <w:p>
             <w:pPr>
@@ -503,18 +478,28 @@
               </w:rPr>
               <w:t xml:space="preserve"> </w:t>
             </w:r>
+          </w:p>
+        </w:tc>
+        <w:tc>
+          <w:tcPr>
+            <w:tcW w:w="7135" w:type="dxa"/>
+            <w:gridSpan w:val="2"/>
+          </w:tcPr>
+          <w:p>
+            <w:pPr>
+              <w:rPr>
+                <w:sz w:val="18"/>
+              </w:rPr>
+            </w:pPr>
           </w:p>
         </w:tc>
         <w:tc>
           <w:tcPr>
             <w:tcW w:w="2206" w:type="dxa"/>
-            <w:tcBorders>
-              <w:bottom w:val="single" w:sz="4" w:space="0" w:color="auto"/>
-            </w:tcBorders>
           </w:tcPr>
           <w:p>
             <w:pPr>
-              <w:pStyle w:val="Dates"/>
+              <w:pStyle w:val="SectionHeading"/>
               <w:rPr>
                 <w:color w:val="auto"/>
                 <w:sz w:val="20"/>
@@ -525,16 +510,37 @@
       </w:tr>
       <w:tr>
         <w:trPr>
-          <w:trHeight w:val="1230"/>
+          <w:trHeight w:val="300"/>
         </w:trPr>
         <w:tc>
           <w:tcPr>
             <w:tcW w:w="8365" w:type="dxa"/>
-            <w:gridSpan w:val="2"/>
-            <w:tcBorders>
-              <w:top w:val="single" w:sz="4" w:space="0" w:color="auto"/>
-            </w:tcBorders>
+            <w:gridSpan w:val="3"/>
+            <w:vMerge w:val="restart"/>
           </w:tcPr>
+          <w:p>
+            <w:pPr>
+              <w:pStyle w:val="Description"/>
+              <w:rPr>
+                <w:sz w:val="22"/>
+                <w:szCs w:val="18"/>
+                <w:u w:val="single"/>
+              </w:rPr>
+            </w:pPr>
+            <w:r>
+              <w:rPr>
+                <w:sz w:val="20"/>
+              </w:rPr>
+              <w:t xml:space="preserve">View all my current and previous work at </w:t>
+            </w:r>
+            <w:r>
+              <w:rPr>
+                <w:sz w:val="20"/>
+                <w:u w:val="single"/>
+              </w:rPr>
+              <w:t>https://github.com/brlacquement/projects</w:t>
+            </w:r>
+          </w:p>
           <w:p>
             <w:pPr>
               <w:pStyle w:val="Description"/>
@@ -591,9 +597,40 @@
         <w:tc>
           <w:tcPr>
             <w:tcW w:w="2206" w:type="dxa"/>
-            <w:tcBorders>
-              <w:top w:val="single" w:sz="4" w:space="0" w:color="auto"/>
-            </w:tcBorders>
+          </w:tcPr>
+          <w:p>
+            <w:pPr>
+              <w:pStyle w:val="Dates"/>
+              <w:rPr>
+                <w:color w:val="auto"/>
+                <w:sz w:val="20"/>
+              </w:rPr>
+            </w:pPr>
+          </w:p>
+        </w:tc>
+      </w:tr>
+      <w:tr>
+        <w:trPr>
+          <w:trHeight w:val="1155"/>
+        </w:trPr>
+        <w:tc>
+          <w:tcPr>
+            <w:tcW w:w="8370" w:type="dxa"/>
+            <w:gridSpan w:val="3"/>
+            <w:vMerge/>
+          </w:tcPr>
+          <w:p>
+            <w:pPr>
+              <w:pStyle w:val="Description"/>
+              <w:rPr>
+                <w:sz w:val="20"/>
+              </w:rPr>
+            </w:pPr>
+          </w:p>
+        </w:tc>
+        <w:tc>
+          <w:tcPr>
+            <w:tcW w:w="2201" w:type="dxa"/>
           </w:tcPr>
           <w:p>
             <w:pPr>
@@ -619,8 +656,8 @@
         </w:trPr>
         <w:tc>
           <w:tcPr>
-            <w:tcW w:w="8365" w:type="dxa"/>
-            <w:gridSpan w:val="2"/>
+            <w:tcW w:w="8370" w:type="dxa"/>
+            <w:gridSpan w:val="3"/>
           </w:tcPr>
           <w:p>
             <w:pPr>
@@ -681,7 +718,7 @@
         </w:tc>
         <w:tc>
           <w:tcPr>
-            <w:tcW w:w="2206" w:type="dxa"/>
+            <w:tcW w:w="2201" w:type="dxa"/>
           </w:tcPr>
           <w:p>
             <w:pPr>
@@ -707,8 +744,8 @@
         </w:trPr>
         <w:tc>
           <w:tcPr>
-            <w:tcW w:w="8365" w:type="dxa"/>
-            <w:gridSpan w:val="2"/>
+            <w:tcW w:w="8370" w:type="dxa"/>
+            <w:gridSpan w:val="3"/>
           </w:tcPr>
           <w:p>
             <w:pPr>
@@ -781,7 +818,7 @@
         </w:tc>
         <w:tc>
           <w:tcPr>
-            <w:tcW w:w="2206" w:type="dxa"/>
+            <w:tcW w:w="2201" w:type="dxa"/>
           </w:tcPr>
           <w:p>
             <w:pPr>
@@ -807,11 +844,8 @@
         </w:trPr>
         <w:tc>
           <w:tcPr>
-            <w:tcW w:w="8365" w:type="dxa"/>
-            <w:gridSpan w:val="2"/>
-            <w:tcBorders>
-              <w:bottom w:val="single" w:sz="4" w:space="0" w:color="auto"/>
-            </w:tcBorders>
+            <w:tcW w:w="8370" w:type="dxa"/>
+            <w:gridSpan w:val="3"/>
           </w:tcPr>
           <w:p>
             <w:pPr>
@@ -832,10 +866,7 @@
         </w:tc>
         <w:tc>
           <w:tcPr>
-            <w:tcW w:w="2206" w:type="dxa"/>
-            <w:tcBorders>
-              <w:bottom w:val="single" w:sz="4" w:space="0" w:color="auto"/>
-            </w:tcBorders>
+            <w:tcW w:w="2201" w:type="dxa"/>
           </w:tcPr>
           <w:p>
             <w:pPr>
@@ -855,11 +886,8 @@
         </w:trPr>
         <w:tc>
           <w:tcPr>
-            <w:tcW w:w="8365" w:type="dxa"/>
-            <w:gridSpan w:val="2"/>
-            <w:tcBorders>
-              <w:top w:val="single" w:sz="4" w:space="0" w:color="auto"/>
-            </w:tcBorders>
+            <w:tcW w:w="8370" w:type="dxa"/>
+            <w:gridSpan w:val="3"/>
           </w:tcPr>
           <w:p>
             <w:pPr>
@@ -878,10 +906,7 @@
         </w:tc>
         <w:tc>
           <w:tcPr>
-            <w:tcW w:w="2206" w:type="dxa"/>
-            <w:tcBorders>
-              <w:top w:val="single" w:sz="4" w:space="0" w:color="auto"/>
-            </w:tcBorders>
+            <w:tcW w:w="2201" w:type="dxa"/>
           </w:tcPr>
           <w:p>
             <w:pPr>
@@ -900,7 +925,7 @@
         <w:tc>
           <w:tcPr>
             <w:tcW w:w="10571" w:type="dxa"/>
-            <w:gridSpan w:val="3"/>
+            <w:gridSpan w:val="4"/>
           </w:tcPr>
           <w:p>
             <w:pPr>
@@ -952,8 +977,8 @@
         </w:trPr>
         <w:tc>
           <w:tcPr>
-            <w:tcW w:w="8365" w:type="dxa"/>
-            <w:gridSpan w:val="2"/>
+            <w:tcW w:w="8370" w:type="dxa"/>
+            <w:gridSpan w:val="3"/>
           </w:tcPr>
           <w:p>
             <w:pPr>
@@ -972,7 +997,7 @@
         </w:tc>
         <w:tc>
           <w:tcPr>
-            <w:tcW w:w="2206" w:type="dxa"/>
+            <w:tcW w:w="2201" w:type="dxa"/>
           </w:tcPr>
           <w:p>
             <w:pPr>
@@ -991,7 +1016,7 @@
         <w:tc>
           <w:tcPr>
             <w:tcW w:w="10571" w:type="dxa"/>
-            <w:gridSpan w:val="3"/>
+            <w:gridSpan w:val="4"/>
           </w:tcPr>
           <w:p>
             <w:pPr>
@@ -1029,8 +1054,8 @@
         </w:trPr>
         <w:tc>
           <w:tcPr>
-            <w:tcW w:w="8365" w:type="dxa"/>
-            <w:gridSpan w:val="2"/>
+            <w:tcW w:w="8370" w:type="dxa"/>
+            <w:gridSpan w:val="3"/>
           </w:tcPr>
           <w:p>
             <w:pPr>
@@ -1049,7 +1074,7 @@
         </w:tc>
         <w:tc>
           <w:tcPr>
-            <w:tcW w:w="2206" w:type="dxa"/>
+            <w:tcW w:w="2201" w:type="dxa"/>
           </w:tcPr>
           <w:p>
             <w:pPr>
@@ -1068,7 +1093,7 @@
         <w:tc>
           <w:tcPr>
             <w:tcW w:w="10571" w:type="dxa"/>
-            <w:gridSpan w:val="3"/>
+            <w:gridSpan w:val="4"/>
           </w:tcPr>
           <w:p>
             <w:pPr>
@@ -1093,7 +1118,7 @@
         <w:tc>
           <w:tcPr>
             <w:tcW w:w="10571" w:type="dxa"/>
-            <w:gridSpan w:val="3"/>
+            <w:gridSpan w:val="4"/>
           </w:tcPr>
           <w:p>
             <w:pPr>
@@ -1131,11 +1156,8 @@
         </w:trPr>
         <w:tc>
           <w:tcPr>
-            <w:tcW w:w="8365" w:type="dxa"/>
-            <w:gridSpan w:val="2"/>
-            <w:tcBorders>
-              <w:top w:val="single" w:sz="4" w:space="0" w:color="auto"/>
-            </w:tcBorders>
+            <w:tcW w:w="8370" w:type="dxa"/>
+            <w:gridSpan w:val="3"/>
           </w:tcPr>
           <w:p>
             <w:pPr>
@@ -1185,10 +1207,7 @@
         </w:tc>
         <w:tc>
           <w:tcPr>
-            <w:tcW w:w="2206" w:type="dxa"/>
-            <w:tcBorders>
-              <w:top w:val="single" w:sz="4" w:space="0" w:color="auto"/>
-            </w:tcBorders>
+            <w:tcW w:w="2201" w:type="dxa"/>
           </w:tcPr>
           <w:p>
             <w:pPr>
@@ -1239,8 +1258,8 @@
         </w:trPr>
         <w:tc>
           <w:tcPr>
-            <w:tcW w:w="8365" w:type="dxa"/>
-            <w:gridSpan w:val="2"/>
+            <w:tcW w:w="8370" w:type="dxa"/>
+            <w:gridSpan w:val="3"/>
           </w:tcPr>
           <w:p>
             <w:pPr>
@@ -1311,7 +1330,7 @@
         </w:tc>
         <w:tc>
           <w:tcPr>
-            <w:tcW w:w="2206" w:type="dxa"/>
+            <w:tcW w:w="2201" w:type="dxa"/>
           </w:tcPr>
           <w:p>
             <w:pPr>
@@ -1328,8 +1347,8 @@
         </w:trPr>
         <w:tc>
           <w:tcPr>
-            <w:tcW w:w="8365" w:type="dxa"/>
-            <w:gridSpan w:val="2"/>
+            <w:tcW w:w="8370" w:type="dxa"/>
+            <w:gridSpan w:val="3"/>
           </w:tcPr>
           <w:p>
             <w:pPr>
@@ -1379,7 +1398,7 @@
         </w:tc>
         <w:tc>
           <w:tcPr>
-            <w:tcW w:w="2206" w:type="dxa"/>
+            <w:tcW w:w="2201" w:type="dxa"/>
           </w:tcPr>
           <w:p>
             <w:pPr>
@@ -1429,8 +1448,8 @@
         </w:trPr>
         <w:tc>
           <w:tcPr>
-            <w:tcW w:w="8365" w:type="dxa"/>
-            <w:gridSpan w:val="2"/>
+            <w:tcW w:w="8370" w:type="dxa"/>
+            <w:gridSpan w:val="3"/>
           </w:tcPr>
           <w:p>
             <w:pPr>
@@ -1463,7 +1482,7 @@
         </w:tc>
         <w:tc>
           <w:tcPr>
-            <w:tcW w:w="2206" w:type="dxa"/>
+            <w:tcW w:w="2201" w:type="dxa"/>
           </w:tcPr>
           <w:p>
             <w:pPr>
@@ -1535,7 +1554,7 @@
   <w:abstractNum w:abstractNumId="0">
     <w:nsid w:val="FFFFFF7F"/>
     <w:multiLevelType w:val="singleLevel"/>
-    <w:tmpl w:val="F3C0A402"/>
+    <w:tmpl w:val="64C440B6"/>
     <w:lvl w:ilvl="0">
       <w:start w:val="1"/>
       <w:numFmt w:val="decimal"/>
@@ -1552,7 +1571,7 @@
   <w:abstractNum w:abstractNumId="1">
     <w:nsid w:val="FFFFFF83"/>
     <w:multiLevelType w:val="singleLevel"/>
-    <w:tmpl w:val="0B2C1AA8"/>
+    <w:tmpl w:val="388EEAC0"/>
     <w:lvl w:ilvl="0">
       <w:start w:val="1"/>
       <w:numFmt w:val="bullet"/>
@@ -1572,7 +1591,7 @@
   <w:abstractNum w:abstractNumId="2">
     <w:nsid w:val="FFFFFF88"/>
     <w:multiLevelType w:val="singleLevel"/>
-    <w:tmpl w:val="6FDA69FA"/>
+    <w:tmpl w:val="81C02874"/>
     <w:lvl w:ilvl="0">
       <w:start w:val="1"/>
       <w:numFmt w:val="decimal"/>
@@ -1589,7 +1608,7 @@
   <w:abstractNum w:abstractNumId="3">
     <w:nsid w:val="FFFFFF89"/>
     <w:multiLevelType w:val="singleLevel"/>
-    <w:tmpl w:val="28BAD8D2"/>
+    <w:tmpl w:val="6D165DCA"/>
     <w:lvl w:ilvl="0">
       <w:start w:val="1"/>
       <w:numFmt w:val="bullet"/>
@@ -3676,6 +3695,17 @@
       <w:u w:val="single"/>
     </w:rPr>
   </w:style>
+  <w:style w:type="paragraph" w:styleId="ListParagraph">
+    <w:name w:val="List Paragraph"/>
+    <w:basedOn w:val="Normal"/>
+    <w:uiPriority w:val="34"/>
+    <w:qFormat/>
+    <w:rsid w:val="001D5C27"/>
+    <w:pPr>
+      <w:ind w:left="720"/>
+      <w:contextualSpacing/>
+    </w:pPr>
+  </w:style>
 </w:styles>
 </file>
 
@@ -3925,6 +3955,7 @@
     <w:rsid w:val="00BD5175"/>
     <w:rsid w:val="00D27999"/>
     <w:rsid w:val="00E72624"/>
+    <w:rsid w:val="00F30BAE"/>
     <w:rsid w:val="00FD22B5"/>
     <w:rsid w:val="00FE107B"/>
   </w:rsids>
@@ -4883,7 +4914,7 @@
 </file>
 
 <file path=customXml/itemProps2.xml><?xml version="1.0" encoding="utf-8"?>
-<ds:datastoreItem xmlns:ds="http://schemas.openxmlformats.org/officeDocument/2006/customXml" ds:itemID="{A4A81E70-B456-42A6-B633-C04E36FD5F67}">
+<ds:datastoreItem xmlns:ds="http://schemas.openxmlformats.org/officeDocument/2006/customXml" ds:itemID="{847166E8-39DE-4DF3-9BC4-A77393D6E5D3}">
   <ds:schemaRefs>
     <ds:schemaRef ds:uri="http://schemas.openxmlformats.org/officeDocument/2006/bibliography"/>
   </ds:schemaRefs>

</xml_diff>